<commit_message>
part b done until awg selection
</commit_message>
<xml_diff>
--- a/Report.docx
+++ b/Report.docx
@@ -959,6 +959,22 @@
         <w:t>The duty range of the converter is selected as [0.278 – 0.336]</w:t>
       </w:r>
       <w:r>
+        <w:t xml:space="preserve"> to match the design by the </w:t>
+      </w:r>
+      <w:proofErr w:type="spellStart"/>
+      <w:r>
+        <w:t>Ti</w:t>
+      </w:r>
+      <w:proofErr w:type="spellEnd"/>
+      <w:r>
+        <w:t xml:space="preserve"> </w:t>
+      </w:r>
+      <w:proofErr w:type="spellStart"/>
+      <w:r>
+        <w:t>Webench</w:t>
+      </w:r>
+      <w:proofErr w:type="spellEnd"/>
+      <w:r>
         <w:t>. According to the duty ra</w:t>
       </w:r>
       <w:r>
@@ -1423,6 +1439,1050 @@
       <w:r>
         <w:t>.</w:t>
       </w:r>
+    </w:p>
+    <w:p>
+      <w:pPr>
+        <w:pStyle w:val="ListeParagraf"/>
+        <w:numPr>
+          <w:ilvl w:val="0"/>
+          <w:numId w:val="20"/>
+        </w:numPr>
+      </w:pPr>
+      <w:r>
+        <w:t xml:space="preserve"> </w:t>
+      </w:r>
+    </w:p>
+    <w:p>
+      <w:pPr>
+        <w:pStyle w:val="ListeParagraf"/>
+        <w:numPr>
+          <w:ilvl w:val="0"/>
+          <w:numId w:val="21"/>
+        </w:numPr>
+        <w:jc w:val="both"/>
+        <w:rPr>
+          <w:rFonts w:cstheme="minorHAnsi"/>
+        </w:rPr>
+      </w:pPr>
+      <w:r>
+        <w:rPr>
+          <w:rFonts w:cstheme="minorHAnsi"/>
+        </w:rPr>
+        <w:t xml:space="preserve">The available cores </w:t>
+      </w:r>
+      <w:r>
+        <w:rPr>
+          <w:rFonts w:cstheme="minorHAnsi"/>
+        </w:rPr>
+        <w:t xml:space="preserve">and </w:t>
+      </w:r>
+      <w:r>
+        <w:rPr>
+          <w:rFonts w:cstheme="minorHAnsi"/>
+        </w:rPr>
+        <w:t xml:space="preserve">coil formers </w:t>
+      </w:r>
+      <w:r>
+        <w:rPr>
+          <w:rFonts w:cstheme="minorHAnsi"/>
+        </w:rPr>
+        <w:t>are investigated</w:t>
+      </w:r>
+      <w:r>
+        <w:rPr>
+          <w:rFonts w:cstheme="minorHAnsi"/>
+        </w:rPr>
+        <w:t xml:space="preserve">. </w:t>
+      </w:r>
+      <w:r>
+        <w:rPr>
+          <w:rFonts w:cstheme="minorHAnsi"/>
+        </w:rPr>
+        <w:t>Firstly, d</w:t>
+      </w:r>
+      <w:r>
+        <w:rPr>
+          <w:rFonts w:cstheme="minorHAnsi"/>
+        </w:rPr>
+        <w:t xml:space="preserve">ue to its available stock number is high, </w:t>
+      </w:r>
+      <w:r>
+        <w:rPr>
+          <w:rFonts w:cstheme="minorHAnsi"/>
+        </w:rPr>
+        <w:t>PCB5530-FA</w:t>
+      </w:r>
+      <w:r>
+        <w:rPr>
+          <w:rFonts w:cstheme="minorHAnsi"/>
+        </w:rPr>
+        <w:t xml:space="preserve"> is selected as the coil former. </w:t>
+      </w:r>
+      <w:r>
+        <w:rPr>
+          <w:rFonts w:cstheme="minorHAnsi"/>
+        </w:rPr>
+        <w:t xml:space="preserve">Therefore, the compatible core </w:t>
+      </w:r>
+      <w:r>
+        <w:rPr>
+          <w:rFonts w:cstheme="minorHAnsi"/>
+        </w:rPr>
+        <w:t>0P45530EC</w:t>
+      </w:r>
+      <w:r>
+        <w:rPr>
+          <w:rFonts w:cstheme="minorHAnsi"/>
+        </w:rPr>
+        <w:t xml:space="preserve"> is </w:t>
+      </w:r>
+      <w:proofErr w:type="spellStart"/>
+      <w:r>
+        <w:rPr>
+          <w:rFonts w:cstheme="minorHAnsi"/>
+        </w:rPr>
+        <w:t>celected</w:t>
+      </w:r>
+      <w:proofErr w:type="spellEnd"/>
+      <w:r>
+        <w:rPr>
+          <w:rFonts w:cstheme="minorHAnsi"/>
+        </w:rPr>
+        <w:t xml:space="preserve"> as the transformer core.</w:t>
+      </w:r>
+      <w:r>
+        <w:rPr>
+          <w:rFonts w:cstheme="minorHAnsi"/>
+        </w:rPr>
+        <w:t xml:space="preserve"> However, after calculations, it is seen that this core is overkill. Afterward, </w:t>
+      </w:r>
+      <w:r>
+        <w:rPr>
+          <w:rFonts w:cstheme="minorHAnsi"/>
+          <w:highlight w:val="yellow"/>
+        </w:rPr>
+        <w:t>79440A7</w:t>
+      </w:r>
+      <w:r>
+        <w:rPr>
+          <w:rFonts w:cstheme="minorHAnsi"/>
+          <w:highlight w:val="yellow"/>
+        </w:rPr>
+        <w:t xml:space="preserve"> toroidal core is selected</w:t>
+      </w:r>
+      <w:r>
+        <w:rPr>
+          <w:rFonts w:cstheme="minorHAnsi"/>
+        </w:rPr>
+        <w:t xml:space="preserve"> due to its high stock number and wide window area. Wide window area makes the wounding procedure </w:t>
+      </w:r>
+      <w:proofErr w:type="gramStart"/>
+      <w:r>
+        <w:rPr>
+          <w:rFonts w:cstheme="minorHAnsi"/>
+        </w:rPr>
+        <w:t>more easy</w:t>
+      </w:r>
+      <w:proofErr w:type="gramEnd"/>
+      <w:r>
+        <w:rPr>
+          <w:rFonts w:cstheme="minorHAnsi"/>
+        </w:rPr>
+        <w:t>.</w:t>
+      </w:r>
+    </w:p>
+    <w:p>
+      <w:pPr>
+        <w:pStyle w:val="ListeParagraf"/>
+        <w:numPr>
+          <w:ilvl w:val="0"/>
+          <w:numId w:val="21"/>
+        </w:numPr>
+        <w:jc w:val="both"/>
+        <w:rPr>
+          <w:rFonts w:cstheme="minorHAnsi"/>
+        </w:rPr>
+      </w:pPr>
+      <w:r>
+        <w:rPr>
+          <w:rFonts w:cstheme="minorHAnsi"/>
+        </w:rPr>
+        <w:t>Using the MATLAB code below</w:t>
+      </w:r>
+      <w:r>
+        <w:rPr>
+          <w:rFonts w:cstheme="minorHAnsi"/>
+        </w:rPr>
+        <w:t>, the primary turn number is 13, while the secondary turns number is 87</w:t>
+      </w:r>
+      <w:r>
+        <w:rPr>
+          <w:rFonts w:cstheme="minorHAnsi"/>
+        </w:rPr>
+        <w:t xml:space="preserve">. The magnetizing inductance is 8 </w:t>
+      </w:r>
+      <w:proofErr w:type="spellStart"/>
+      <w:r>
+        <w:rPr>
+          <w:rFonts w:cstheme="minorHAnsi"/>
+        </w:rPr>
+        <w:t>uH</w:t>
+      </w:r>
+      <w:proofErr w:type="spellEnd"/>
+      <w:r>
+        <w:rPr>
+          <w:rFonts w:cstheme="minorHAnsi"/>
+        </w:rPr>
+        <w:t>.</w:t>
+      </w:r>
+      <w:r>
+        <w:rPr>
+          <w:rFonts w:cstheme="minorHAnsi"/>
+        </w:rPr>
+        <w:t xml:space="preserve"> </w:t>
+      </w:r>
+    </w:p>
+    <w:p>
+      <w:pPr>
+        <w:shd w:val="clear" w:color="auto" w:fill="F5F5F5"/>
+        <w:spacing w:after="0" w:line="270" w:lineRule="atLeast"/>
+        <w:rPr>
+          <w:rFonts w:ascii="Consolas" w:eastAsia="Times New Roman" w:hAnsi="Consolas" w:cs="Times New Roman"/>
+          <w:color w:val="212121"/>
+          <w:sz w:val="21"/>
+          <w:szCs w:val="21"/>
+        </w:rPr>
+      </w:pPr>
+      <w:proofErr w:type="spellStart"/>
+      <w:r>
+        <w:rPr>
+          <w:rFonts w:ascii="Consolas" w:eastAsia="Times New Roman" w:hAnsi="Consolas" w:cs="Times New Roman"/>
+          <w:color w:val="212121"/>
+          <w:sz w:val="21"/>
+          <w:szCs w:val="21"/>
+        </w:rPr>
+        <w:t>U_o</w:t>
+      </w:r>
+      <w:proofErr w:type="spellEnd"/>
+      <w:r>
+        <w:rPr>
+          <w:rFonts w:ascii="Consolas" w:eastAsia="Times New Roman" w:hAnsi="Consolas" w:cs="Times New Roman"/>
+          <w:color w:val="212121"/>
+          <w:sz w:val="21"/>
+          <w:szCs w:val="21"/>
+        </w:rPr>
+        <w:t xml:space="preserve"> = </w:t>
+      </w:r>
+      <w:proofErr w:type="spellStart"/>
+      <w:r>
+        <w:rPr>
+          <w:rFonts w:ascii="Consolas" w:eastAsia="Times New Roman" w:hAnsi="Consolas" w:cs="Times New Roman"/>
+          <w:color w:val="212121"/>
+          <w:sz w:val="21"/>
+          <w:szCs w:val="21"/>
+        </w:rPr>
+        <w:t>v_</w:t>
+      </w:r>
+      <w:proofErr w:type="gramStart"/>
+      <w:r>
+        <w:rPr>
+          <w:rFonts w:ascii="Consolas" w:eastAsia="Times New Roman" w:hAnsi="Consolas" w:cs="Times New Roman"/>
+          <w:color w:val="212121"/>
+          <w:sz w:val="21"/>
+          <w:szCs w:val="21"/>
+        </w:rPr>
+        <w:t>o</w:t>
+      </w:r>
+      <w:proofErr w:type="spellEnd"/>
+      <w:r>
+        <w:rPr>
+          <w:rFonts w:ascii="Consolas" w:eastAsia="Times New Roman" w:hAnsi="Consolas" w:cs="Times New Roman"/>
+          <w:color w:val="212121"/>
+          <w:sz w:val="21"/>
+          <w:szCs w:val="21"/>
+        </w:rPr>
+        <w:t>;</w:t>
+      </w:r>
+      <w:proofErr w:type="gramEnd"/>
+    </w:p>
+    <w:p>
+      <w:pPr>
+        <w:shd w:val="clear" w:color="auto" w:fill="F5F5F5"/>
+        <w:spacing w:after="0" w:line="270" w:lineRule="atLeast"/>
+        <w:rPr>
+          <w:rFonts w:ascii="Consolas" w:eastAsia="Times New Roman" w:hAnsi="Consolas" w:cs="Times New Roman"/>
+          <w:color w:val="212121"/>
+          <w:sz w:val="21"/>
+          <w:szCs w:val="21"/>
+        </w:rPr>
+      </w:pPr>
+      <w:proofErr w:type="spellStart"/>
+      <w:r>
+        <w:rPr>
+          <w:rFonts w:ascii="Consolas" w:eastAsia="Times New Roman" w:hAnsi="Consolas" w:cs="Times New Roman"/>
+          <w:color w:val="212121"/>
+          <w:sz w:val="21"/>
+          <w:szCs w:val="21"/>
+        </w:rPr>
+        <w:t>v_t</w:t>
+      </w:r>
+      <w:proofErr w:type="spellEnd"/>
+      <w:r>
+        <w:rPr>
+          <w:rFonts w:ascii="Consolas" w:eastAsia="Times New Roman" w:hAnsi="Consolas" w:cs="Times New Roman"/>
+          <w:color w:val="212121"/>
+          <w:sz w:val="21"/>
+          <w:szCs w:val="21"/>
+        </w:rPr>
+        <w:t xml:space="preserve"> = </w:t>
+      </w:r>
+      <w:proofErr w:type="spellStart"/>
+      <w:r>
+        <w:rPr>
+          <w:rFonts w:ascii="Consolas" w:eastAsia="Times New Roman" w:hAnsi="Consolas" w:cs="Times New Roman"/>
+          <w:color w:val="212121"/>
+          <w:sz w:val="21"/>
+          <w:szCs w:val="21"/>
+        </w:rPr>
+        <w:t>d_</w:t>
+      </w:r>
+      <w:proofErr w:type="gramStart"/>
+      <w:r>
+        <w:rPr>
+          <w:rFonts w:ascii="Consolas" w:eastAsia="Times New Roman" w:hAnsi="Consolas" w:cs="Times New Roman"/>
+          <w:color w:val="212121"/>
+          <w:sz w:val="21"/>
+          <w:szCs w:val="21"/>
+        </w:rPr>
+        <w:t>max</w:t>
+      </w:r>
+      <w:proofErr w:type="spellEnd"/>
+      <w:r>
+        <w:rPr>
+          <w:rFonts w:ascii="Consolas" w:eastAsia="Times New Roman" w:hAnsi="Consolas" w:cs="Times New Roman"/>
+          <w:color w:val="212121"/>
+          <w:sz w:val="21"/>
+          <w:szCs w:val="21"/>
+        </w:rPr>
+        <w:t>;</w:t>
+      </w:r>
+      <w:proofErr w:type="gramEnd"/>
+    </w:p>
+    <w:p>
+      <w:pPr>
+        <w:shd w:val="clear" w:color="auto" w:fill="F5F5F5"/>
+        <w:spacing w:after="0" w:line="270" w:lineRule="atLeast"/>
+        <w:rPr>
+          <w:rFonts w:ascii="Consolas" w:eastAsia="Times New Roman" w:hAnsi="Consolas" w:cs="Times New Roman"/>
+          <w:color w:val="212121"/>
+          <w:sz w:val="21"/>
+          <w:szCs w:val="21"/>
+        </w:rPr>
+      </w:pPr>
+      <w:proofErr w:type="spellStart"/>
+      <w:r>
+        <w:rPr>
+          <w:rFonts w:ascii="Consolas" w:eastAsia="Times New Roman" w:hAnsi="Consolas" w:cs="Times New Roman"/>
+          <w:color w:val="212121"/>
+          <w:sz w:val="21"/>
+          <w:szCs w:val="21"/>
+        </w:rPr>
+        <w:t>f_sw</w:t>
+      </w:r>
+      <w:proofErr w:type="spellEnd"/>
+      <w:r>
+        <w:rPr>
+          <w:rFonts w:ascii="Consolas" w:eastAsia="Times New Roman" w:hAnsi="Consolas" w:cs="Times New Roman"/>
+          <w:color w:val="212121"/>
+          <w:sz w:val="21"/>
+          <w:szCs w:val="21"/>
+        </w:rPr>
+        <w:t xml:space="preserve"> = </w:t>
+      </w:r>
+      <w:proofErr w:type="gramStart"/>
+      <w:r>
+        <w:rPr>
+          <w:rFonts w:ascii="Consolas" w:eastAsia="Times New Roman" w:hAnsi="Consolas" w:cs="Times New Roman"/>
+          <w:color w:val="212121"/>
+          <w:sz w:val="21"/>
+          <w:szCs w:val="21"/>
+        </w:rPr>
+        <w:t>100e3;</w:t>
+      </w:r>
+      <w:proofErr w:type="gramEnd"/>
+    </w:p>
+    <w:p>
+      <w:pPr>
+        <w:shd w:val="clear" w:color="auto" w:fill="F5F5F5"/>
+        <w:spacing w:after="0" w:line="270" w:lineRule="atLeast"/>
+        <w:rPr>
+          <w:rFonts w:ascii="Consolas" w:eastAsia="Times New Roman" w:hAnsi="Consolas" w:cs="Times New Roman"/>
+          <w:color w:val="212121"/>
+          <w:sz w:val="21"/>
+          <w:szCs w:val="21"/>
+        </w:rPr>
+      </w:pPr>
+      <w:proofErr w:type="spellStart"/>
+      <w:r>
+        <w:rPr>
+          <w:rFonts w:ascii="Consolas" w:eastAsia="Times New Roman" w:hAnsi="Consolas" w:cs="Times New Roman"/>
+          <w:color w:val="212121"/>
+          <w:sz w:val="21"/>
+          <w:szCs w:val="21"/>
+        </w:rPr>
+        <w:t>i_out</w:t>
+      </w:r>
+      <w:proofErr w:type="spellEnd"/>
+      <w:r>
+        <w:rPr>
+          <w:rFonts w:ascii="Consolas" w:eastAsia="Times New Roman" w:hAnsi="Consolas" w:cs="Times New Roman"/>
+          <w:color w:val="212121"/>
+          <w:sz w:val="21"/>
+          <w:szCs w:val="21"/>
+        </w:rPr>
+        <w:t xml:space="preserve"> = </w:t>
+      </w:r>
+      <w:proofErr w:type="gramStart"/>
+      <w:r>
+        <w:rPr>
+          <w:rFonts w:ascii="Consolas" w:eastAsia="Times New Roman" w:hAnsi="Consolas" w:cs="Times New Roman"/>
+          <w:color w:val="212121"/>
+          <w:sz w:val="21"/>
+          <w:szCs w:val="21"/>
+        </w:rPr>
+        <w:t>1;</w:t>
+      </w:r>
+      <w:proofErr w:type="gramEnd"/>
+    </w:p>
+    <w:p>
+      <w:pPr>
+        <w:shd w:val="clear" w:color="auto" w:fill="F5F5F5"/>
+        <w:spacing w:after="0" w:line="270" w:lineRule="atLeast"/>
+        <w:rPr>
+          <w:rFonts w:ascii="Consolas" w:eastAsia="Times New Roman" w:hAnsi="Consolas" w:cs="Times New Roman"/>
+          <w:color w:val="212121"/>
+          <w:sz w:val="21"/>
+          <w:szCs w:val="21"/>
+        </w:rPr>
+      </w:pPr>
+      <w:proofErr w:type="spellStart"/>
+      <w:r>
+        <w:rPr>
+          <w:rFonts w:ascii="Consolas" w:eastAsia="Times New Roman" w:hAnsi="Consolas" w:cs="Times New Roman"/>
+          <w:color w:val="212121"/>
+          <w:sz w:val="21"/>
+          <w:szCs w:val="21"/>
+        </w:rPr>
+        <w:t>i_avgSec</w:t>
+      </w:r>
+      <w:proofErr w:type="spellEnd"/>
+      <w:r>
+        <w:rPr>
+          <w:rFonts w:ascii="Consolas" w:eastAsia="Times New Roman" w:hAnsi="Consolas" w:cs="Times New Roman"/>
+          <w:color w:val="212121"/>
+          <w:sz w:val="21"/>
+          <w:szCs w:val="21"/>
+        </w:rPr>
+        <w:t xml:space="preserve"> = </w:t>
+      </w:r>
+      <w:proofErr w:type="spellStart"/>
+      <w:r>
+        <w:rPr>
+          <w:rFonts w:ascii="Consolas" w:eastAsia="Times New Roman" w:hAnsi="Consolas" w:cs="Times New Roman"/>
+          <w:color w:val="212121"/>
+          <w:sz w:val="21"/>
+          <w:szCs w:val="21"/>
+        </w:rPr>
+        <w:t>i_out</w:t>
+      </w:r>
+      <w:proofErr w:type="spellEnd"/>
+      <w:r>
+        <w:rPr>
+          <w:rFonts w:ascii="Consolas" w:eastAsia="Times New Roman" w:hAnsi="Consolas" w:cs="Times New Roman"/>
+          <w:color w:val="212121"/>
+          <w:sz w:val="21"/>
+          <w:szCs w:val="21"/>
+        </w:rPr>
+        <w:t>/(1-v_t</w:t>
+      </w:r>
+      <w:proofErr w:type="gramStart"/>
+      <w:r>
+        <w:rPr>
+          <w:rFonts w:ascii="Consolas" w:eastAsia="Times New Roman" w:hAnsi="Consolas" w:cs="Times New Roman"/>
+          <w:color w:val="212121"/>
+          <w:sz w:val="21"/>
+          <w:szCs w:val="21"/>
+        </w:rPr>
+        <w:t>);</w:t>
+      </w:r>
+      <w:proofErr w:type="gramEnd"/>
+    </w:p>
+    <w:p>
+      <w:pPr>
+        <w:shd w:val="clear" w:color="auto" w:fill="F5F5F5"/>
+        <w:spacing w:after="0" w:line="270" w:lineRule="atLeast"/>
+        <w:rPr>
+          <w:rFonts w:ascii="Consolas" w:eastAsia="Times New Roman" w:hAnsi="Consolas" w:cs="Times New Roman"/>
+          <w:color w:val="212121"/>
+          <w:sz w:val="21"/>
+          <w:szCs w:val="21"/>
+        </w:rPr>
+      </w:pPr>
+      <w:proofErr w:type="spellStart"/>
+      <w:r>
+        <w:rPr>
+          <w:rFonts w:ascii="Consolas" w:eastAsia="Times New Roman" w:hAnsi="Consolas" w:cs="Times New Roman"/>
+          <w:color w:val="212121"/>
+          <w:sz w:val="21"/>
+          <w:szCs w:val="21"/>
+        </w:rPr>
+        <w:t>xformerCurrRipple</w:t>
+      </w:r>
+      <w:proofErr w:type="spellEnd"/>
+      <w:r>
+        <w:rPr>
+          <w:rFonts w:ascii="Consolas" w:eastAsia="Times New Roman" w:hAnsi="Consolas" w:cs="Times New Roman"/>
+          <w:color w:val="212121"/>
+          <w:sz w:val="21"/>
+          <w:szCs w:val="21"/>
+        </w:rPr>
+        <w:t xml:space="preserve"> = 0.5; </w:t>
+      </w:r>
+      <w:r>
+        <w:rPr>
+          <w:rFonts w:ascii="Consolas" w:eastAsia="Times New Roman" w:hAnsi="Consolas" w:cs="Times New Roman"/>
+          <w:color w:val="008013"/>
+          <w:sz w:val="21"/>
+          <w:szCs w:val="21"/>
+        </w:rPr>
+        <w:t>% percent</w:t>
+      </w:r>
+    </w:p>
+    <w:p>
+      <w:pPr>
+        <w:shd w:val="clear" w:color="auto" w:fill="F5F5F5"/>
+        <w:spacing w:after="0" w:line="270" w:lineRule="atLeast"/>
+        <w:rPr>
+          <w:rFonts w:ascii="Consolas" w:eastAsia="Times New Roman" w:hAnsi="Consolas" w:cs="Times New Roman"/>
+          <w:color w:val="212121"/>
+          <w:sz w:val="21"/>
+          <w:szCs w:val="21"/>
+        </w:rPr>
+      </w:pPr>
+      <w:proofErr w:type="spellStart"/>
+      <w:r>
+        <w:rPr>
+          <w:rFonts w:ascii="Consolas" w:eastAsia="Times New Roman" w:hAnsi="Consolas" w:cs="Times New Roman"/>
+          <w:color w:val="212121"/>
+          <w:sz w:val="21"/>
+          <w:szCs w:val="21"/>
+        </w:rPr>
+        <w:t>L_sec</w:t>
+      </w:r>
+      <w:proofErr w:type="spellEnd"/>
+      <w:r>
+        <w:rPr>
+          <w:rFonts w:ascii="Consolas" w:eastAsia="Times New Roman" w:hAnsi="Consolas" w:cs="Times New Roman"/>
+          <w:color w:val="212121"/>
+          <w:sz w:val="21"/>
+          <w:szCs w:val="21"/>
+        </w:rPr>
+        <w:t xml:space="preserve"> = (</w:t>
+      </w:r>
+      <w:proofErr w:type="spellStart"/>
+      <w:r>
+        <w:rPr>
+          <w:rFonts w:ascii="Consolas" w:eastAsia="Times New Roman" w:hAnsi="Consolas" w:cs="Times New Roman"/>
+          <w:color w:val="212121"/>
+          <w:sz w:val="21"/>
+          <w:szCs w:val="21"/>
+        </w:rPr>
+        <w:t>U_o</w:t>
+      </w:r>
+      <w:proofErr w:type="spellEnd"/>
+      <w:r>
+        <w:rPr>
+          <w:rFonts w:ascii="Consolas" w:eastAsia="Times New Roman" w:hAnsi="Consolas" w:cs="Times New Roman"/>
+          <w:color w:val="212121"/>
+          <w:sz w:val="21"/>
+          <w:szCs w:val="21"/>
+        </w:rPr>
+        <w:t>*(1-v_t))/(</w:t>
+      </w:r>
+      <w:proofErr w:type="spellStart"/>
+      <w:r>
+        <w:rPr>
+          <w:rFonts w:ascii="Consolas" w:eastAsia="Times New Roman" w:hAnsi="Consolas" w:cs="Times New Roman"/>
+          <w:color w:val="212121"/>
+          <w:sz w:val="21"/>
+          <w:szCs w:val="21"/>
+        </w:rPr>
+        <w:t>xformerCurrRipple</w:t>
+      </w:r>
+      <w:proofErr w:type="spellEnd"/>
+      <w:r>
+        <w:rPr>
+          <w:rFonts w:ascii="Consolas" w:eastAsia="Times New Roman" w:hAnsi="Consolas" w:cs="Times New Roman"/>
+          <w:color w:val="212121"/>
+          <w:sz w:val="21"/>
+          <w:szCs w:val="21"/>
+        </w:rPr>
+        <w:t>*</w:t>
+      </w:r>
+      <w:proofErr w:type="spellStart"/>
+      <w:r>
+        <w:rPr>
+          <w:rFonts w:ascii="Consolas" w:eastAsia="Times New Roman" w:hAnsi="Consolas" w:cs="Times New Roman"/>
+          <w:color w:val="212121"/>
+          <w:sz w:val="21"/>
+          <w:szCs w:val="21"/>
+        </w:rPr>
+        <w:t>i_avgSec</w:t>
+      </w:r>
+      <w:proofErr w:type="spellEnd"/>
+      <w:r>
+        <w:rPr>
+          <w:rFonts w:ascii="Consolas" w:eastAsia="Times New Roman" w:hAnsi="Consolas" w:cs="Times New Roman"/>
+          <w:color w:val="212121"/>
+          <w:sz w:val="21"/>
+          <w:szCs w:val="21"/>
+        </w:rPr>
+        <w:t>*</w:t>
+      </w:r>
+      <w:proofErr w:type="spellStart"/>
+      <w:r>
+        <w:rPr>
+          <w:rFonts w:ascii="Consolas" w:eastAsia="Times New Roman" w:hAnsi="Consolas" w:cs="Times New Roman"/>
+          <w:color w:val="212121"/>
+          <w:sz w:val="21"/>
+          <w:szCs w:val="21"/>
+        </w:rPr>
+        <w:t>f_sw</w:t>
+      </w:r>
+      <w:proofErr w:type="spellEnd"/>
+      <w:r>
+        <w:rPr>
+          <w:rFonts w:ascii="Consolas" w:eastAsia="Times New Roman" w:hAnsi="Consolas" w:cs="Times New Roman"/>
+          <w:color w:val="212121"/>
+          <w:sz w:val="21"/>
+          <w:szCs w:val="21"/>
+        </w:rPr>
+        <w:t>)</w:t>
+      </w:r>
+    </w:p>
+    <w:p>
+      <w:pPr>
+        <w:shd w:val="clear" w:color="auto" w:fill="F5F5F5"/>
+        <w:spacing w:after="0" w:line="270" w:lineRule="atLeast"/>
+        <w:rPr>
+          <w:rFonts w:ascii="Consolas" w:eastAsia="Times New Roman" w:hAnsi="Consolas" w:cs="Times New Roman"/>
+          <w:color w:val="212121"/>
+          <w:sz w:val="21"/>
+          <w:szCs w:val="21"/>
+        </w:rPr>
+      </w:pPr>
+      <w:proofErr w:type="spellStart"/>
+      <w:r>
+        <w:rPr>
+          <w:rFonts w:ascii="Consolas" w:eastAsia="Times New Roman" w:hAnsi="Consolas" w:cs="Times New Roman"/>
+          <w:color w:val="212121"/>
+          <w:sz w:val="21"/>
+          <w:szCs w:val="21"/>
+        </w:rPr>
+        <w:t>L_pri</w:t>
+      </w:r>
+      <w:proofErr w:type="spellEnd"/>
+      <w:r>
+        <w:rPr>
+          <w:rFonts w:ascii="Consolas" w:eastAsia="Times New Roman" w:hAnsi="Consolas" w:cs="Times New Roman"/>
+          <w:color w:val="212121"/>
+          <w:sz w:val="21"/>
+          <w:szCs w:val="21"/>
+        </w:rPr>
+        <w:t xml:space="preserve"> = </w:t>
+      </w:r>
+      <w:proofErr w:type="spellStart"/>
+      <w:r>
+        <w:rPr>
+          <w:rFonts w:ascii="Consolas" w:eastAsia="Times New Roman" w:hAnsi="Consolas" w:cs="Times New Roman"/>
+          <w:color w:val="212121"/>
+          <w:sz w:val="21"/>
+          <w:szCs w:val="21"/>
+        </w:rPr>
+        <w:t>L_sec</w:t>
+      </w:r>
+      <w:proofErr w:type="spellEnd"/>
+      <w:r>
+        <w:rPr>
+          <w:rFonts w:ascii="Consolas" w:eastAsia="Times New Roman" w:hAnsi="Consolas" w:cs="Times New Roman"/>
+          <w:color w:val="212121"/>
+          <w:sz w:val="21"/>
+          <w:szCs w:val="21"/>
+        </w:rPr>
+        <w:t>/(turnsRatio_maxduty^2)</w:t>
+      </w:r>
+    </w:p>
+    <w:p>
+      <w:pPr>
+        <w:shd w:val="clear" w:color="auto" w:fill="F5F5F5"/>
+        <w:spacing w:after="150" w:line="270" w:lineRule="atLeast"/>
+        <w:rPr>
+          <w:rFonts w:ascii="Consolas" w:eastAsia="Times New Roman" w:hAnsi="Consolas" w:cs="Times New Roman"/>
+          <w:color w:val="212121"/>
+          <w:sz w:val="21"/>
+          <w:szCs w:val="21"/>
+        </w:rPr>
+      </w:pPr>
+      <w:r>
+        <w:rPr>
+          <w:rFonts w:ascii="Consolas" w:eastAsia="Times New Roman" w:hAnsi="Consolas" w:cs="Times New Roman"/>
+          <w:color w:val="008013"/>
+          <w:sz w:val="21"/>
+          <w:szCs w:val="21"/>
+        </w:rPr>
+        <w:t>% (turnsRatio_maxduty^2)*2.814e-6</w:t>
+      </w:r>
+    </w:p>
+    <w:p>
+      <w:pPr>
+        <w:spacing w:after="240" w:line="259" w:lineRule="atLeast"/>
+        <w:rPr>
+          <w:rFonts w:ascii="Consolas" w:eastAsia="Times New Roman" w:hAnsi="Consolas" w:cs="Times New Roman"/>
+          <w:color w:val="212121"/>
+          <w:sz w:val="21"/>
+          <w:szCs w:val="21"/>
+        </w:rPr>
+      </w:pPr>
+    </w:p>
+    <w:p>
+      <w:pPr>
+        <w:shd w:val="clear" w:color="auto" w:fill="F5F5F5"/>
+        <w:spacing w:after="0" w:line="270" w:lineRule="atLeast"/>
+        <w:rPr>
+          <w:rFonts w:ascii="Consolas" w:eastAsia="Times New Roman" w:hAnsi="Consolas" w:cs="Times New Roman"/>
+          <w:color w:val="212121"/>
+          <w:sz w:val="21"/>
+          <w:szCs w:val="21"/>
+        </w:rPr>
+      </w:pPr>
+      <w:proofErr w:type="spellStart"/>
+      <w:r>
+        <w:rPr>
+          <w:rFonts w:ascii="Consolas" w:eastAsia="Times New Roman" w:hAnsi="Consolas" w:cs="Times New Roman"/>
+          <w:color w:val="212121"/>
+          <w:sz w:val="21"/>
+          <w:szCs w:val="21"/>
+        </w:rPr>
+        <w:t>syms</w:t>
+      </w:r>
+      <w:proofErr w:type="spellEnd"/>
+      <w:r>
+        <w:rPr>
+          <w:rFonts w:ascii="Consolas" w:eastAsia="Times New Roman" w:hAnsi="Consolas" w:cs="Times New Roman"/>
+          <w:color w:val="212121"/>
+          <w:sz w:val="21"/>
+          <w:szCs w:val="21"/>
+        </w:rPr>
+        <w:t xml:space="preserve"> </w:t>
+      </w:r>
+      <w:proofErr w:type="spellStart"/>
+      <w:r>
+        <w:rPr>
+          <w:rFonts w:ascii="Consolas" w:eastAsia="Times New Roman" w:hAnsi="Consolas" w:cs="Times New Roman"/>
+          <w:color w:val="AA04F9"/>
+          <w:sz w:val="21"/>
+          <w:szCs w:val="21"/>
+        </w:rPr>
+        <w:t>priTurns</w:t>
+      </w:r>
+      <w:proofErr w:type="spellEnd"/>
+      <w:r>
+        <w:rPr>
+          <w:rFonts w:ascii="Consolas" w:eastAsia="Times New Roman" w:hAnsi="Consolas" w:cs="Times New Roman"/>
+          <w:color w:val="AA04F9"/>
+          <w:sz w:val="21"/>
+          <w:szCs w:val="21"/>
+        </w:rPr>
+        <w:t xml:space="preserve"> </w:t>
+      </w:r>
+      <w:proofErr w:type="spellStart"/>
+      <w:r>
+        <w:rPr>
+          <w:rFonts w:ascii="Consolas" w:eastAsia="Times New Roman" w:hAnsi="Consolas" w:cs="Times New Roman"/>
+          <w:color w:val="AA04F9"/>
+          <w:sz w:val="21"/>
+          <w:szCs w:val="21"/>
+        </w:rPr>
+        <w:t>secTurns</w:t>
+      </w:r>
+      <w:proofErr w:type="spellEnd"/>
+    </w:p>
+    <w:p>
+      <w:pPr>
+        <w:shd w:val="clear" w:color="auto" w:fill="F5F5F5"/>
+        <w:spacing w:after="0" w:line="270" w:lineRule="atLeast"/>
+        <w:rPr>
+          <w:rFonts w:ascii="Consolas" w:eastAsia="Times New Roman" w:hAnsi="Consolas" w:cs="Times New Roman"/>
+          <w:color w:val="212121"/>
+          <w:sz w:val="21"/>
+          <w:szCs w:val="21"/>
+        </w:rPr>
+      </w:pPr>
+      <w:r>
+        <w:rPr>
+          <w:rFonts w:ascii="Consolas" w:eastAsia="Times New Roman" w:hAnsi="Consolas" w:cs="Times New Roman"/>
+          <w:color w:val="212121"/>
+          <w:sz w:val="21"/>
+          <w:szCs w:val="21"/>
+        </w:rPr>
+        <w:t xml:space="preserve">AL = 51e-9 </w:t>
+      </w:r>
+      <w:r>
+        <w:rPr>
+          <w:rFonts w:ascii="Consolas" w:eastAsia="Times New Roman" w:hAnsi="Consolas" w:cs="Times New Roman"/>
+          <w:color w:val="008013"/>
+          <w:sz w:val="21"/>
+          <w:szCs w:val="21"/>
+        </w:rPr>
+        <w:t xml:space="preserve">% </w:t>
+      </w:r>
+      <w:proofErr w:type="spellStart"/>
+      <w:r>
+        <w:rPr>
+          <w:rFonts w:ascii="Consolas" w:eastAsia="Times New Roman" w:hAnsi="Consolas" w:cs="Times New Roman"/>
+          <w:color w:val="008013"/>
+          <w:sz w:val="21"/>
+          <w:szCs w:val="21"/>
+        </w:rPr>
+        <w:t>nH</w:t>
+      </w:r>
+      <w:proofErr w:type="spellEnd"/>
+      <w:r>
+        <w:rPr>
+          <w:rFonts w:ascii="Consolas" w:eastAsia="Times New Roman" w:hAnsi="Consolas" w:cs="Times New Roman"/>
+          <w:color w:val="008013"/>
+          <w:sz w:val="21"/>
+          <w:szCs w:val="21"/>
+        </w:rPr>
+        <w:t>/T^2; minimal</w:t>
+      </w:r>
+    </w:p>
+    <w:p>
+      <w:pPr>
+        <w:shd w:val="clear" w:color="auto" w:fill="F5F5F5"/>
+        <w:spacing w:after="0" w:line="270" w:lineRule="atLeast"/>
+        <w:rPr>
+          <w:rFonts w:ascii="Consolas" w:eastAsia="Times New Roman" w:hAnsi="Consolas" w:cs="Times New Roman"/>
+          <w:color w:val="212121"/>
+          <w:sz w:val="21"/>
+          <w:szCs w:val="21"/>
+        </w:rPr>
+      </w:pPr>
+      <w:proofErr w:type="spellStart"/>
+      <w:r>
+        <w:rPr>
+          <w:rFonts w:ascii="Consolas" w:eastAsia="Times New Roman" w:hAnsi="Consolas" w:cs="Times New Roman"/>
+          <w:color w:val="212121"/>
+          <w:sz w:val="21"/>
+          <w:szCs w:val="21"/>
+        </w:rPr>
+        <w:t>priTurns</w:t>
+      </w:r>
+      <w:proofErr w:type="spellEnd"/>
+      <w:r>
+        <w:rPr>
+          <w:rFonts w:ascii="Consolas" w:eastAsia="Times New Roman" w:hAnsi="Consolas" w:cs="Times New Roman"/>
+          <w:color w:val="212121"/>
+          <w:sz w:val="21"/>
+          <w:szCs w:val="21"/>
+        </w:rPr>
+        <w:t xml:space="preserve"> = double(solve(</w:t>
+      </w:r>
+      <w:proofErr w:type="spellStart"/>
+      <w:r>
+        <w:rPr>
+          <w:rFonts w:ascii="Consolas" w:eastAsia="Times New Roman" w:hAnsi="Consolas" w:cs="Times New Roman"/>
+          <w:color w:val="212121"/>
+          <w:sz w:val="21"/>
+          <w:szCs w:val="21"/>
+        </w:rPr>
+        <w:t>L_pri</w:t>
+      </w:r>
+      <w:proofErr w:type="spellEnd"/>
+      <w:r>
+        <w:rPr>
+          <w:rFonts w:ascii="Consolas" w:eastAsia="Times New Roman" w:hAnsi="Consolas" w:cs="Times New Roman"/>
+          <w:color w:val="212121"/>
+          <w:sz w:val="21"/>
+          <w:szCs w:val="21"/>
+        </w:rPr>
+        <w:t xml:space="preserve"> == AL*priTurns^2))</w:t>
+      </w:r>
+    </w:p>
+    <w:p>
+      <w:pPr>
+        <w:shd w:val="clear" w:color="auto" w:fill="F5F5F5"/>
+        <w:spacing w:after="0" w:line="270" w:lineRule="atLeast"/>
+        <w:rPr>
+          <w:rFonts w:ascii="Consolas" w:eastAsia="Times New Roman" w:hAnsi="Consolas" w:cs="Times New Roman"/>
+          <w:color w:val="212121"/>
+          <w:sz w:val="21"/>
+          <w:szCs w:val="21"/>
+        </w:rPr>
+      </w:pPr>
+      <w:proofErr w:type="spellStart"/>
+      <w:r>
+        <w:rPr>
+          <w:rFonts w:ascii="Consolas" w:eastAsia="Times New Roman" w:hAnsi="Consolas" w:cs="Times New Roman"/>
+          <w:color w:val="212121"/>
+          <w:sz w:val="21"/>
+          <w:szCs w:val="21"/>
+        </w:rPr>
+        <w:t>secTurns</w:t>
+      </w:r>
+      <w:proofErr w:type="spellEnd"/>
+      <w:r>
+        <w:rPr>
+          <w:rFonts w:ascii="Consolas" w:eastAsia="Times New Roman" w:hAnsi="Consolas" w:cs="Times New Roman"/>
+          <w:color w:val="212121"/>
+          <w:sz w:val="21"/>
+          <w:szCs w:val="21"/>
+        </w:rPr>
+        <w:t xml:space="preserve"> = double(solve(</w:t>
+      </w:r>
+      <w:proofErr w:type="spellStart"/>
+      <w:r>
+        <w:rPr>
+          <w:rFonts w:ascii="Consolas" w:eastAsia="Times New Roman" w:hAnsi="Consolas" w:cs="Times New Roman"/>
+          <w:color w:val="212121"/>
+          <w:sz w:val="21"/>
+          <w:szCs w:val="21"/>
+        </w:rPr>
+        <w:t>L_sec</w:t>
+      </w:r>
+      <w:proofErr w:type="spellEnd"/>
+      <w:r>
+        <w:rPr>
+          <w:rFonts w:ascii="Consolas" w:eastAsia="Times New Roman" w:hAnsi="Consolas" w:cs="Times New Roman"/>
+          <w:color w:val="212121"/>
+          <w:sz w:val="21"/>
+          <w:szCs w:val="21"/>
+        </w:rPr>
+        <w:t xml:space="preserve"> == AL*secTurns^2))</w:t>
+      </w:r>
+    </w:p>
+    <w:p>
+      <w:pPr>
+        <w:shd w:val="clear" w:color="auto" w:fill="F5F5F5"/>
+        <w:spacing w:after="0" w:line="270" w:lineRule="atLeast"/>
+        <w:rPr>
+          <w:rFonts w:ascii="Consolas" w:eastAsia="Times New Roman" w:hAnsi="Consolas" w:cs="Times New Roman"/>
+          <w:color w:val="212121"/>
+          <w:sz w:val="21"/>
+          <w:szCs w:val="21"/>
+        </w:rPr>
+      </w:pPr>
+      <w:r>
+        <w:rPr>
+          <w:rFonts w:ascii="Consolas" w:eastAsia="Times New Roman" w:hAnsi="Consolas" w:cs="Times New Roman"/>
+          <w:color w:val="008013"/>
+          <w:sz w:val="21"/>
+          <w:szCs w:val="21"/>
+        </w:rPr>
+        <w:t xml:space="preserve">% </w:t>
+      </w:r>
+      <w:proofErr w:type="gramStart"/>
+      <w:r>
+        <w:rPr>
+          <w:rFonts w:ascii="Consolas" w:eastAsia="Times New Roman" w:hAnsi="Consolas" w:cs="Times New Roman"/>
+          <w:color w:val="008013"/>
+          <w:sz w:val="21"/>
+          <w:szCs w:val="21"/>
+        </w:rPr>
+        <w:t>make</w:t>
+      </w:r>
+      <w:proofErr w:type="gramEnd"/>
+      <w:r>
+        <w:rPr>
+          <w:rFonts w:ascii="Consolas" w:eastAsia="Times New Roman" w:hAnsi="Consolas" w:cs="Times New Roman"/>
+          <w:color w:val="008013"/>
+          <w:sz w:val="21"/>
+          <w:szCs w:val="21"/>
+        </w:rPr>
+        <w:t xml:space="preserve"> sure core is not saturated</w:t>
+      </w:r>
+    </w:p>
+    <w:p>
+      <w:pPr>
+        <w:shd w:val="clear" w:color="auto" w:fill="F5F5F5"/>
+        <w:spacing w:after="150" w:line="270" w:lineRule="atLeast"/>
+        <w:rPr>
+          <w:rFonts w:ascii="Consolas" w:eastAsia="Times New Roman" w:hAnsi="Consolas" w:cs="Times New Roman"/>
+          <w:color w:val="212121"/>
+          <w:sz w:val="21"/>
+          <w:szCs w:val="21"/>
+        </w:rPr>
+      </w:pPr>
+      <w:proofErr w:type="spellStart"/>
+      <w:r>
+        <w:rPr>
+          <w:rFonts w:ascii="Consolas" w:eastAsia="Times New Roman" w:hAnsi="Consolas" w:cs="Times New Roman"/>
+          <w:color w:val="212121"/>
+          <w:sz w:val="21"/>
+          <w:szCs w:val="21"/>
+        </w:rPr>
+        <w:lastRenderedPageBreak/>
+        <w:t>ampTurns</w:t>
+      </w:r>
+      <w:proofErr w:type="spellEnd"/>
+      <w:r>
+        <w:rPr>
+          <w:rFonts w:ascii="Consolas" w:eastAsia="Times New Roman" w:hAnsi="Consolas" w:cs="Times New Roman"/>
+          <w:color w:val="212121"/>
+          <w:sz w:val="21"/>
+          <w:szCs w:val="21"/>
+        </w:rPr>
+        <w:t xml:space="preserve"> = </w:t>
+      </w:r>
+      <w:proofErr w:type="spellStart"/>
+      <w:r>
+        <w:rPr>
+          <w:rFonts w:ascii="Consolas" w:eastAsia="Times New Roman" w:hAnsi="Consolas" w:cs="Times New Roman"/>
+          <w:color w:val="212121"/>
+          <w:sz w:val="21"/>
+          <w:szCs w:val="21"/>
+        </w:rPr>
+        <w:t>i_out</w:t>
+      </w:r>
+      <w:proofErr w:type="spellEnd"/>
+      <w:r>
+        <w:rPr>
+          <w:rFonts w:ascii="Consolas" w:eastAsia="Times New Roman" w:hAnsi="Consolas" w:cs="Times New Roman"/>
+          <w:color w:val="212121"/>
+          <w:sz w:val="21"/>
+          <w:szCs w:val="21"/>
+        </w:rPr>
+        <w:t>*</w:t>
+      </w:r>
+      <w:proofErr w:type="spellStart"/>
+      <w:r>
+        <w:rPr>
+          <w:rFonts w:ascii="Consolas" w:eastAsia="Times New Roman" w:hAnsi="Consolas" w:cs="Times New Roman"/>
+          <w:color w:val="212121"/>
+          <w:sz w:val="21"/>
+          <w:szCs w:val="21"/>
+        </w:rPr>
+        <w:t>secTurns</w:t>
+      </w:r>
+      <w:proofErr w:type="spellEnd"/>
+    </w:p>
+    <w:p>
+      <w:pPr>
+        <w:jc w:val="both"/>
+        <w:rPr>
+          <w:rFonts w:cstheme="minorHAnsi"/>
+        </w:rPr>
+      </w:pPr>
     </w:p>
     <w:p/>
     <w:p>
@@ -2510,6 +3570,95 @@
     </w:lvl>
   </w:abstractNum>
   <w:abstractNum w:abstractNumId="9" w15:restartNumberingAfterBreak="0">
+    <w:nsid w:val="3E8D6AB3"/>
+    <w:multiLevelType w:val="hybridMultilevel"/>
+    <w:tmpl w:val="E776204C"/>
+    <w:lvl w:ilvl="0" w:tplc="29AC3A32">
+      <w:start w:val="1"/>
+      <w:numFmt w:val="decimal"/>
+      <w:lvlText w:val="%1."/>
+      <w:lvlJc w:val="left"/>
+      <w:pPr>
+        <w:ind w:left="1080" w:hanging="360"/>
+      </w:pPr>
+      <w:rPr>
+        <w:rFonts w:hint="default"/>
+      </w:rPr>
+    </w:lvl>
+    <w:lvl w:ilvl="1" w:tplc="04090019" w:tentative="1">
+      <w:start w:val="1"/>
+      <w:numFmt w:val="lowerLetter"/>
+      <w:lvlText w:val="%2."/>
+      <w:lvlJc w:val="left"/>
+      <w:pPr>
+        <w:ind w:left="1800" w:hanging="360"/>
+      </w:pPr>
+    </w:lvl>
+    <w:lvl w:ilvl="2" w:tplc="0409001B" w:tentative="1">
+      <w:start w:val="1"/>
+      <w:numFmt w:val="lowerRoman"/>
+      <w:lvlText w:val="%3."/>
+      <w:lvlJc w:val="right"/>
+      <w:pPr>
+        <w:ind w:left="2520" w:hanging="180"/>
+      </w:pPr>
+    </w:lvl>
+    <w:lvl w:ilvl="3" w:tplc="0409000F" w:tentative="1">
+      <w:start w:val="1"/>
+      <w:numFmt w:val="decimal"/>
+      <w:lvlText w:val="%4."/>
+      <w:lvlJc w:val="left"/>
+      <w:pPr>
+        <w:ind w:left="3240" w:hanging="360"/>
+      </w:pPr>
+    </w:lvl>
+    <w:lvl w:ilvl="4" w:tplc="04090019" w:tentative="1">
+      <w:start w:val="1"/>
+      <w:numFmt w:val="lowerLetter"/>
+      <w:lvlText w:val="%5."/>
+      <w:lvlJc w:val="left"/>
+      <w:pPr>
+        <w:ind w:left="3960" w:hanging="360"/>
+      </w:pPr>
+    </w:lvl>
+    <w:lvl w:ilvl="5" w:tplc="0409001B" w:tentative="1">
+      <w:start w:val="1"/>
+      <w:numFmt w:val="lowerRoman"/>
+      <w:lvlText w:val="%6."/>
+      <w:lvlJc w:val="right"/>
+      <w:pPr>
+        <w:ind w:left="4680" w:hanging="180"/>
+      </w:pPr>
+    </w:lvl>
+    <w:lvl w:ilvl="6" w:tplc="0409000F" w:tentative="1">
+      <w:start w:val="1"/>
+      <w:numFmt w:val="decimal"/>
+      <w:lvlText w:val="%7."/>
+      <w:lvlJc w:val="left"/>
+      <w:pPr>
+        <w:ind w:left="5400" w:hanging="360"/>
+      </w:pPr>
+    </w:lvl>
+    <w:lvl w:ilvl="7" w:tplc="04090019" w:tentative="1">
+      <w:start w:val="1"/>
+      <w:numFmt w:val="lowerLetter"/>
+      <w:lvlText w:val="%8."/>
+      <w:lvlJc w:val="left"/>
+      <w:pPr>
+        <w:ind w:left="6120" w:hanging="360"/>
+      </w:pPr>
+    </w:lvl>
+    <w:lvl w:ilvl="8" w:tplc="0409001B" w:tentative="1">
+      <w:start w:val="1"/>
+      <w:numFmt w:val="lowerRoman"/>
+      <w:lvlText w:val="%9."/>
+      <w:lvlJc w:val="right"/>
+      <w:pPr>
+        <w:ind w:left="6840" w:hanging="180"/>
+      </w:pPr>
+    </w:lvl>
+  </w:abstractNum>
+  <w:abstractNum w:abstractNumId="10" w15:restartNumberingAfterBreak="0">
     <w:nsid w:val="437768C2"/>
     <w:multiLevelType w:val="hybridMultilevel"/>
     <w:tmpl w:val="8AAC667E"/>
@@ -2598,7 +3747,7 @@
       </w:pPr>
     </w:lvl>
   </w:abstractNum>
-  <w:abstractNum w:abstractNumId="10" w15:restartNumberingAfterBreak="0">
+  <w:abstractNum w:abstractNumId="11" w15:restartNumberingAfterBreak="0">
     <w:nsid w:val="48C6275B"/>
     <w:multiLevelType w:val="hybridMultilevel"/>
     <w:tmpl w:val="1DE89DE8"/>
@@ -2684,7 +3833,7 @@
       </w:pPr>
     </w:lvl>
   </w:abstractNum>
-  <w:abstractNum w:abstractNumId="11" w15:restartNumberingAfterBreak="0">
+  <w:abstractNum w:abstractNumId="12" w15:restartNumberingAfterBreak="0">
     <w:nsid w:val="4F3A39F7"/>
     <w:multiLevelType w:val="hybridMultilevel"/>
     <w:tmpl w:val="5A8C201A"/>
@@ -2774,7 +3923,7 @@
       </w:pPr>
     </w:lvl>
   </w:abstractNum>
-  <w:abstractNum w:abstractNumId="12" w15:restartNumberingAfterBreak="0">
+  <w:abstractNum w:abstractNumId="13" w15:restartNumberingAfterBreak="0">
     <w:nsid w:val="50F511B1"/>
     <w:multiLevelType w:val="hybridMultilevel"/>
     <w:tmpl w:val="6448805A"/>
@@ -2863,7 +4012,7 @@
       </w:pPr>
     </w:lvl>
   </w:abstractNum>
-  <w:abstractNum w:abstractNumId="13" w15:restartNumberingAfterBreak="0">
+  <w:abstractNum w:abstractNumId="14" w15:restartNumberingAfterBreak="0">
     <w:nsid w:val="517543E5"/>
     <w:multiLevelType w:val="multilevel"/>
     <w:tmpl w:val="041F001D"/>
@@ -2949,7 +4098,7 @@
       </w:pPr>
     </w:lvl>
   </w:abstractNum>
-  <w:abstractNum w:abstractNumId="14" w15:restartNumberingAfterBreak="0">
+  <w:abstractNum w:abstractNumId="15" w15:restartNumberingAfterBreak="0">
     <w:nsid w:val="59234CE1"/>
     <w:multiLevelType w:val="multilevel"/>
     <w:tmpl w:val="6498A758"/>
@@ -3070,7 +4219,7 @@
       </w:rPr>
     </w:lvl>
   </w:abstractNum>
-  <w:abstractNum w:abstractNumId="15" w15:restartNumberingAfterBreak="0">
+  <w:abstractNum w:abstractNumId="16" w15:restartNumberingAfterBreak="0">
     <w:nsid w:val="64D474B7"/>
     <w:multiLevelType w:val="hybridMultilevel"/>
     <w:tmpl w:val="27DA18DC"/>
@@ -3159,7 +4308,7 @@
       </w:pPr>
     </w:lvl>
   </w:abstractNum>
-  <w:abstractNum w:abstractNumId="16" w15:restartNumberingAfterBreak="0">
+  <w:abstractNum w:abstractNumId="17" w15:restartNumberingAfterBreak="0">
     <w:nsid w:val="657C24DA"/>
     <w:multiLevelType w:val="hybridMultilevel"/>
     <w:tmpl w:val="5A8C201A"/>
@@ -3249,7 +4398,7 @@
       </w:pPr>
     </w:lvl>
   </w:abstractNum>
-  <w:abstractNum w:abstractNumId="17" w15:restartNumberingAfterBreak="0">
+  <w:abstractNum w:abstractNumId="18" w15:restartNumberingAfterBreak="0">
     <w:nsid w:val="67FE587D"/>
     <w:multiLevelType w:val="hybridMultilevel"/>
     <w:tmpl w:val="C9C2BCE6"/>
@@ -3338,7 +4487,7 @@
       </w:pPr>
     </w:lvl>
   </w:abstractNum>
-  <w:abstractNum w:abstractNumId="18" w15:restartNumberingAfterBreak="0">
+  <w:abstractNum w:abstractNumId="19" w15:restartNumberingAfterBreak="0">
     <w:nsid w:val="68205DFC"/>
     <w:multiLevelType w:val="hybridMultilevel"/>
     <w:tmpl w:val="09543DD6"/>
@@ -3427,7 +4576,7 @@
       </w:pPr>
     </w:lvl>
   </w:abstractNum>
-  <w:abstractNum w:abstractNumId="19" w15:restartNumberingAfterBreak="0">
+  <w:abstractNum w:abstractNumId="20" w15:restartNumberingAfterBreak="0">
     <w:nsid w:val="76893AC7"/>
     <w:multiLevelType w:val="hybridMultilevel"/>
     <w:tmpl w:val="42A0632E"/>
@@ -3517,16 +4666,16 @@
     </w:lvl>
   </w:abstractNum>
   <w:num w:numId="1" w16cid:durableId="633219987">
-    <w:abstractNumId w:val="16"/>
+    <w:abstractNumId w:val="17"/>
   </w:num>
   <w:num w:numId="2" w16cid:durableId="1040516492">
+    <w:abstractNumId w:val="13"/>
+  </w:num>
+  <w:num w:numId="3" w16cid:durableId="726341699">
     <w:abstractNumId w:val="12"/>
   </w:num>
-  <w:num w:numId="3" w16cid:durableId="726341699">
-    <w:abstractNumId w:val="11"/>
-  </w:num>
   <w:num w:numId="4" w16cid:durableId="792096415">
-    <w:abstractNumId w:val="15"/>
+    <w:abstractNumId w:val="16"/>
   </w:num>
   <w:num w:numId="5" w16cid:durableId="1477258995">
     <w:abstractNumId w:val="4"/>
@@ -3538,10 +4687,10 @@
     <w:abstractNumId w:val="0"/>
   </w:num>
   <w:num w:numId="8" w16cid:durableId="757218612">
-    <w:abstractNumId w:val="13"/>
+    <w:abstractNumId w:val="14"/>
   </w:num>
   <w:num w:numId="9" w16cid:durableId="1307130447">
-    <w:abstractNumId w:val="10"/>
+    <w:abstractNumId w:val="11"/>
   </w:num>
   <w:num w:numId="10" w16cid:durableId="204830671">
     <w:abstractNumId w:val="8"/>
@@ -3553,28 +4702,31 @@
     <w:abstractNumId w:val="2"/>
   </w:num>
   <w:num w:numId="13" w16cid:durableId="1751076071">
-    <w:abstractNumId w:val="14"/>
+    <w:abstractNumId w:val="15"/>
   </w:num>
   <w:num w:numId="14" w16cid:durableId="1106191660">
     <w:abstractNumId w:val="3"/>
   </w:num>
   <w:num w:numId="15" w16cid:durableId="1920745478">
-    <w:abstractNumId w:val="9"/>
+    <w:abstractNumId w:val="10"/>
   </w:num>
   <w:num w:numId="16" w16cid:durableId="735203802">
     <w:abstractNumId w:val="5"/>
   </w:num>
   <w:num w:numId="17" w16cid:durableId="44718159">
-    <w:abstractNumId w:val="19"/>
+    <w:abstractNumId w:val="20"/>
   </w:num>
   <w:num w:numId="18" w16cid:durableId="1721439042">
-    <w:abstractNumId w:val="18"/>
+    <w:abstractNumId w:val="19"/>
   </w:num>
   <w:num w:numId="19" w16cid:durableId="1732773544">
     <w:abstractNumId w:val="7"/>
   </w:num>
   <w:num w:numId="20" w16cid:durableId="1710103389">
-    <w:abstractNumId w:val="17"/>
+    <w:abstractNumId w:val="18"/>
+  </w:num>
+  <w:num w:numId="21" w16cid:durableId="397017224">
+    <w:abstractNumId w:val="9"/>
   </w:num>
 </w:numbering>
 </file>
@@ -4482,6 +5634,35 @@
       <w:spacing w:after="100"/>
     </w:pPr>
   </w:style>
+  <w:style w:type="character" w:customStyle="1" w:styleId="s1be2f2200">
+    <w:name w:val="s1be2f2200"/>
+    <w:basedOn w:val="VarsaylanParagrafYazTipi"/>
+    <w:rsid w:val="00122284"/>
+  </w:style>
+  <w:style w:type="character" w:customStyle="1" w:styleId="s1be2f22041">
+    <w:name w:val="s1be2f22041"/>
+    <w:basedOn w:val="VarsaylanParagrafYazTipi"/>
+    <w:rsid w:val="00122284"/>
+    <w:rPr>
+      <w:strike w:val="0"/>
+      <w:dstrike w:val="0"/>
+      <w:color w:val="008013"/>
+      <w:u w:val="none"/>
+      <w:effect w:val="none"/>
+    </w:rPr>
+  </w:style>
+  <w:style w:type="character" w:customStyle="1" w:styleId="s1be2f22071">
+    <w:name w:val="s1be2f22071"/>
+    <w:basedOn w:val="VarsaylanParagrafYazTipi"/>
+    <w:rsid w:val="00122284"/>
+    <w:rPr>
+      <w:strike w:val="0"/>
+      <w:dstrike w:val="0"/>
+      <w:color w:val="AA04F9"/>
+      <w:u w:val="none"/>
+      <w:effect w:val="none"/>
+    </w:rPr>
+  </w:style>
 </w:styles>
 </file>
 

</xml_diff>